<commit_message>
ТРПК update LR1 add
</commit_message>
<xml_diff>
--- a/ТРПК/Анализ/Этап 2.docx
+++ b/ТРПК/Анализ/Этап 2.docx
@@ -14,13 +14,37 @@
     <w:p>
       <w:pPr>
         <w:pStyle w:val="a4"/>
-        <w:ind w:left="709"/>
+        <w:spacing w:line="259" w:lineRule="auto"/>
+        <w:ind w:left="0" w:firstLine="709"/>
       </w:pPr>
       <w:r>
-        <w:t>В процессе подготовки была составлена таблица с анализом похожих решений.</w:t>
+        <w:t>В процессе подготовки был</w:t>
+      </w:r>
+      <w:r>
+        <w:t xml:space="preserve"> проведен анализ схожих систем. В последствии была </w:t>
+      </w:r>
+      <w:r>
+        <w:t>составлена таблица с анализом похожих решений</w:t>
+      </w:r>
+      <w:r>
+        <w:t xml:space="preserve"> (см. таблица 1)</w:t>
+      </w:r>
+      <w:r>
+        <w:t>.</w:t>
       </w:r>
       <w:r>
         <w:tab/>
+      </w:r>
+    </w:p>
+    <w:p>
+      <w:pPr>
+        <w:pStyle w:val="a4"/>
+        <w:spacing w:after="0"/>
+        <w:ind w:left="709"/>
+        <w:jc w:val="right"/>
+      </w:pPr>
+      <w:r>
+        <w:t>Таблица 1 – сравнительная таблица готовых решений</w:t>
       </w:r>
     </w:p>
     <w:tbl>
@@ -763,7 +787,7 @@
                 <w:sz w:val="20"/>
                 <w:szCs w:val="20"/>
               </w:rPr>
-              <w:t xml:space="preserve">Пользователь сам назначает чаты и ключевые слова. Имеется возможность добавить исключающие слова. Дальнейший функционал выявить не удалось </w:t>
+              <w:t xml:space="preserve">Пользователь сам назначает чаты и ключевые слова. Имеется возможность добавить исключающие слова. Дальнейший </w:t>
             </w:r>
             <w:r>
               <w:rPr>
@@ -772,7 +796,7 @@
                 <w:szCs w:val="20"/>
               </w:rPr>
               <w:lastRenderedPageBreak/>
-              <w:t xml:space="preserve">(см. ценовую политику). </w:t>
+              <w:t xml:space="preserve">функционал выявить не удалось (см. ценовую политику). </w:t>
             </w:r>
           </w:p>
         </w:tc>
@@ -819,7 +843,7 @@
                 <w:sz w:val="20"/>
                 <w:szCs w:val="20"/>
               </w:rPr>
-              <w:t xml:space="preserve">Высокие цены на подписку, нет возможности проверить работоспособность без оплаты, необходимость в ручном </w:t>
+              <w:t xml:space="preserve">Высокие цены на подписку, нет возможности проверить работоспособность без оплаты, </w:t>
             </w:r>
             <w:r>
               <w:rPr>
@@ -828,7 +852,7 @@
                 <w:szCs w:val="20"/>
               </w:rPr>
               <w:lastRenderedPageBreak/>
-              <w:t xml:space="preserve">заполнении ключевых слов и чатов. </w:t>
+              <w:t xml:space="preserve">необходимость в ручном заполнении ключевых слов и чатов. </w:t>
             </w:r>
           </w:p>
           <w:p>
@@ -898,6 +922,7 @@
                 <w:sz w:val="20"/>
                 <w:szCs w:val="20"/>
               </w:rPr>
+              <w:lastRenderedPageBreak/>
               <w:t xml:space="preserve">1) </w:t>
             </w:r>
             <w:proofErr w:type="spellStart"/>
@@ -916,16 +941,7 @@
                 <w:sz w:val="20"/>
                 <w:szCs w:val="20"/>
               </w:rPr>
-              <w:t xml:space="preserve">. 1 пользователь, 5 чатов, 50 чатов, </w:t>
-            </w:r>
-            <w:r>
-              <w:rPr>
-                <w:rFonts w:cs="Times New Roman"/>
-                <w:sz w:val="20"/>
-                <w:szCs w:val="20"/>
-              </w:rPr>
-              <w:lastRenderedPageBreak/>
-              <w:t>нет переноса подписки на другой аккаунт.</w:t>
+              <w:t>. 1 пользователь, 5 чатов, 50 чатов, нет переноса подписки на другой аккаунт.</w:t>
             </w:r>
           </w:p>
           <w:p>
@@ -1422,16 +1438,7 @@
                 <w:sz w:val="20"/>
                 <w:szCs w:val="20"/>
               </w:rPr>
-              <w:t xml:space="preserve">Представляет из себя сайт с готовой базой групп и откликов. Имеется </w:t>
-            </w:r>
-            <w:r>
-              <w:rPr>
-                <w:rFonts w:cs="Times New Roman"/>
-                <w:sz w:val="20"/>
-                <w:szCs w:val="20"/>
-              </w:rPr>
-              <w:lastRenderedPageBreak/>
-              <w:t>функция ручного добавления чатов и ключевых слов. Имеется бесплатная база лидов из нескольких разделов.</w:t>
+              <w:t>Представляет из себя сайт с готовой базой групп и откликов. Имеется функция ручного добавления чатов и ключевых слов. Имеется бесплатная база лидов из нескольких разделов.</w:t>
             </w:r>
           </w:p>
           <w:p>
@@ -1472,17 +1479,7 @@
                 <w:sz w:val="20"/>
                 <w:szCs w:val="20"/>
               </w:rPr>
-              <w:lastRenderedPageBreak/>
-              <w:t xml:space="preserve">Получение новых объявлений в </w:t>
-            </w:r>
-            <w:r>
-              <w:rPr>
-                <w:rFonts w:cs="Times New Roman"/>
-                <w:sz w:val="20"/>
-                <w:szCs w:val="20"/>
-              </w:rPr>
-              <w:lastRenderedPageBreak/>
-              <w:t>режиме реального времени.</w:t>
+              <w:t>Получение новых объявлений в режиме реального времени.</w:t>
             </w:r>
           </w:p>
         </w:tc>
@@ -1505,17 +1502,7 @@
                 <w:sz w:val="20"/>
                 <w:szCs w:val="20"/>
               </w:rPr>
-              <w:lastRenderedPageBreak/>
-              <w:t xml:space="preserve">Необходимость ручной настройки сервиса для </w:t>
-            </w:r>
-            <w:r>
-              <w:rPr>
-                <w:rFonts w:cs="Times New Roman"/>
-                <w:sz w:val="20"/>
-                <w:szCs w:val="20"/>
-              </w:rPr>
-              <w:lastRenderedPageBreak/>
-              <w:t>адекватной работы. Большая часть готовой базы сообщений просрочена на 120 и более дней.</w:t>
+              <w:t>Необходимость ручной настройки сервиса для адекватной работы. Большая часть готовой базы сообщений просрочена на 120 и более дней.</w:t>
             </w:r>
           </w:p>
         </w:tc>
@@ -1538,17 +1525,7 @@
                 <w:sz w:val="20"/>
                 <w:szCs w:val="20"/>
               </w:rPr>
-              <w:lastRenderedPageBreak/>
-              <w:t xml:space="preserve">Сервис бесплатный, либо имеет «условно </w:t>
-            </w:r>
-            <w:r>
-              <w:rPr>
-                <w:rFonts w:cs="Times New Roman"/>
-                <w:sz w:val="20"/>
-                <w:szCs w:val="20"/>
-              </w:rPr>
-              <w:lastRenderedPageBreak/>
-              <w:t>бесплатный» статус.</w:t>
+              <w:t>Сервис бесплатный, либо имеет «условно бесплатный» статус.</w:t>
             </w:r>
           </w:p>
         </w:tc>
@@ -1574,7 +1551,6 @@
                 <w:sz w:val="20"/>
                 <w:szCs w:val="20"/>
               </w:rPr>
-              <w:lastRenderedPageBreak/>
               <w:t>Парсер</w:t>
             </w:r>
             <w:proofErr w:type="spellEnd"/>
@@ -2072,15 +2048,195 @@
     <w:p>
       <w:pPr>
         <w:pStyle w:val="a4"/>
-        <w:spacing w:line="240" w:lineRule="auto"/>
-        <w:ind w:left="709"/>
+        <w:spacing w:line="259" w:lineRule="auto"/>
+        <w:ind w:left="0" w:firstLine="709"/>
+        <w:contextualSpacing w:val="0"/>
         <w:rPr>
-          <w:sz w:val="20"/>
           <w:szCs w:val="20"/>
         </w:rPr>
       </w:pPr>
+      <w:r>
+        <w:rPr>
+          <w:szCs w:val="20"/>
+        </w:rPr>
+        <w:lastRenderedPageBreak/>
+        <w:t>Все представленные выше решения не обладают должным удобством, присущим информа</w:t>
+      </w:r>
+      <w:r>
+        <w:rPr>
+          <w:szCs w:val="20"/>
+        </w:rPr>
+        <w:t xml:space="preserve">ционным системам. Они представляют из себя ботов в </w:t>
+      </w:r>
+      <w:r>
+        <w:rPr>
+          <w:szCs w:val="20"/>
+          <w:lang w:val="en-US"/>
+        </w:rPr>
+        <w:t>Telegram</w:t>
+      </w:r>
+      <w:r>
+        <w:rPr>
+          <w:szCs w:val="20"/>
+        </w:rPr>
+        <w:t>, что не позволяет комфортно пользоваться данными системами.</w:t>
+      </w:r>
+    </w:p>
+    <w:p>
+      <w:pPr>
+        <w:pStyle w:val="a4"/>
+        <w:spacing w:line="259" w:lineRule="auto"/>
+        <w:ind w:left="0" w:firstLine="709"/>
+        <w:contextualSpacing w:val="0"/>
+        <w:rPr>
+          <w:szCs w:val="20"/>
+        </w:rPr>
+      </w:pPr>
+      <w:r>
+        <w:rPr>
+          <w:szCs w:val="20"/>
+        </w:rPr>
+        <w:t xml:space="preserve">Данные решения часто выдают неверные </w:t>
+      </w:r>
+      <w:r>
+        <w:rPr>
+          <w:szCs w:val="20"/>
+        </w:rPr>
+        <w:t xml:space="preserve">или смежные запросы, которые просто </w:t>
+      </w:r>
+      <w:proofErr w:type="gramStart"/>
+      <w:r>
+        <w:rPr>
+          <w:szCs w:val="20"/>
+        </w:rPr>
+        <w:t>подходят по ключевым словам</w:t>
+      </w:r>
+      <w:proofErr w:type="gramEnd"/>
+      <w:r>
+        <w:rPr>
+          <w:szCs w:val="20"/>
+        </w:rPr>
+        <w:t xml:space="preserve"> (см. рис. 1). </w:t>
+      </w:r>
+    </w:p>
+    <w:p>
+      <w:pPr>
+        <w:pStyle w:val="a4"/>
+        <w:spacing w:line="259" w:lineRule="auto"/>
+        <w:ind w:left="0"/>
+        <w:contextualSpacing w:val="0"/>
+        <w:rPr>
+          <w:szCs w:val="20"/>
+        </w:rPr>
+      </w:pPr>
+      <w:r>
+        <w:rPr>
+          <w:szCs w:val="20"/>
+        </w:rPr>
+        <w:drawing>
+          <wp:inline distT="0" distB="0" distL="0" distR="0" wp14:anchorId="331C3864" wp14:editId="0382E6D4">
+            <wp:extent cx="5940425" cy="3169920"/>
+            <wp:effectExtent l="0" t="0" r="3175" b="0"/>
+            <wp:docPr id="4" name="Рисунок 3"/>
+            <wp:cNvGraphicFramePr>
+              <a:graphicFrameLocks xmlns:a="http://schemas.openxmlformats.org/drawingml/2006/main" noChangeAspect="1"/>
+            </wp:cNvGraphicFramePr>
+            <a:graphic xmlns:a="http://schemas.openxmlformats.org/drawingml/2006/main">
+              <a:graphicData uri="http://schemas.openxmlformats.org/drawingml/2006/picture">
+                <pic:pic xmlns:pic="http://schemas.openxmlformats.org/drawingml/2006/picture">
+                  <pic:nvPicPr>
+                    <pic:cNvPr id="4" name="Рисунок 3"/>
+                    <pic:cNvPicPr>
+                      <a:picLocks noChangeAspect="1"/>
+                    </pic:cNvPicPr>
+                  </pic:nvPicPr>
+                  <pic:blipFill>
+                    <a:blip r:embed="rId5"/>
+                    <a:stretch>
+                      <a:fillRect/>
+                    </a:stretch>
+                  </pic:blipFill>
+                  <pic:spPr>
+                    <a:xfrm>
+                      <a:off x="0" y="0"/>
+                      <a:ext cx="5940425" cy="3169920"/>
+                    </a:xfrm>
+                    <a:prstGeom prst="rect">
+                      <a:avLst/>
+                    </a:prstGeom>
+                  </pic:spPr>
+                </pic:pic>
+              </a:graphicData>
+            </a:graphic>
+          </wp:inline>
+        </w:drawing>
+      </w:r>
+    </w:p>
+    <w:p>
+      <w:pPr>
+        <w:pStyle w:val="a4"/>
+        <w:spacing w:line="259" w:lineRule="auto"/>
+        <w:ind w:left="0"/>
+        <w:contextualSpacing w:val="0"/>
+        <w:jc w:val="center"/>
+        <w:rPr>
+          <w:szCs w:val="20"/>
+        </w:rPr>
+      </w:pPr>
+      <w:r>
+        <w:rPr>
+          <w:szCs w:val="20"/>
+        </w:rPr>
+        <w:t>Рисунок 1 – Пример работы одной из систем</w:t>
+      </w:r>
+    </w:p>
+    <w:p>
+      <w:pPr>
+        <w:pStyle w:val="a4"/>
+        <w:spacing w:line="259" w:lineRule="auto"/>
+        <w:ind w:left="0" w:firstLine="709"/>
+        <w:contextualSpacing w:val="0"/>
+        <w:rPr>
+          <w:szCs w:val="20"/>
+        </w:rPr>
+      </w:pPr>
+      <w:r>
+        <w:rPr>
+          <w:szCs w:val="20"/>
+        </w:rPr>
+        <w:t xml:space="preserve">Использование </w:t>
+      </w:r>
+      <w:r>
+        <w:rPr>
+          <w:szCs w:val="20"/>
+          <w:lang w:val="en-US"/>
+        </w:rPr>
+        <w:t>NLP</w:t>
+      </w:r>
+      <w:r>
+        <w:rPr>
+          <w:szCs w:val="20"/>
+        </w:rPr>
+        <w:t xml:space="preserve"> </w:t>
+      </w:r>
+      <w:r>
+        <w:rPr>
+          <w:szCs w:val="20"/>
+        </w:rPr>
+        <w:t>алгоритмов сможет избежать подобных неточностей, позволяя повысить качество передаваемых лидов.</w:t>
+      </w:r>
       <w:bookmarkStart w:id="0" w:name="_GoBack"/>
       <w:bookmarkEnd w:id="0"/>
+    </w:p>
+    <w:p>
+      <w:pPr>
+        <w:pStyle w:val="a4"/>
+        <w:spacing w:before="120" w:line="240" w:lineRule="auto"/>
+        <w:ind w:left="0" w:firstLine="709"/>
+        <w:rPr>
+          <w:szCs w:val="20"/>
+        </w:rPr>
+      </w:pPr>
     </w:p>
     <w:sectPr>
       <w:pgSz w:w="11906" w:h="16838"/>
@@ -2825,7 +2981,6 @@
   <w:style w:type="character" w:default="1" w:styleId="a0">
     <w:name w:val="Default Paragraph Font"/>
     <w:uiPriority w:val="1"/>
-    <w:semiHidden/>
     <w:unhideWhenUsed/>
   </w:style>
   <w:style w:type="table" w:default="1" w:styleId="a1">

</xml_diff>